<commit_message>
Added plan for requirements analysis
</commit_message>
<xml_diff>
--- a/Chalkboard Support Chatbot/Chapter 1.docx
+++ b/Chalkboard Support Chatbot/Chapter 1.docx
@@ -1137,20 +1137,7 @@
           <w:spacing w:val="0"/>
           <w:sz w:val="24"/>
         </w:rPr>
-        <w:t xml:space="preserve">major concern is how to perform the evaluation automatically. </w:t>
-      </w:r>
-      <w:r>
-        <w:rPr>
-          <w:rFonts w:ascii="Times New Roman;Georgia;serif" w:hAnsi="Times New Roman;Georgia;serif"/>
-          <w:b w:val="false"/>
-          <w:i w:val="false"/>
-          <w:caps w:val="false"/>
-          <w:smallCaps w:val="false"/>
-          <w:color w:val="333333"/>
-          <w:spacing w:val="0"/>
-          <w:sz w:val="24"/>
-        </w:rPr>
-        <w:t xml:space="preserve">N-gram based measures like BLEU exist </w:t>
+        <w:t xml:space="preserve">major concern is how to perform the evaluation automatically. N-gram based measures like BLEU exist </w:t>
       </w:r>
     </w:p>
     <w:p>
@@ -1196,46 +1183,7 @@
           <w:spacing w:val="0"/>
           <w:sz w:val="24"/>
         </w:rPr>
-        <w:t xml:space="preserve">but would be good replies to a given statement [Kannan </w:t>
-      </w:r>
-      <w:r>
-        <w:rPr>
-          <w:rFonts w:ascii="Times New Roman;Georgia;serif" w:hAnsi="Times New Roman;Georgia;serif"/>
-          <w:b w:val="false"/>
-          <w:i w:val="false"/>
-          <w:caps w:val="false"/>
-          <w:smallCaps w:val="false"/>
-          <w:color w:val="333333"/>
-          <w:spacing w:val="0"/>
-          <w:sz w:val="24"/>
-        </w:rPr>
-        <w:t>and Vinyals, 2017]</w:t>
-      </w:r>
-      <w:r>
-        <w:rPr>
-          <w:rFonts w:ascii="Times New Roman;Georgia;serif" w:hAnsi="Times New Roman;Georgia;serif"/>
-          <w:b w:val="false"/>
-          <w:i w:val="false"/>
-          <w:caps w:val="false"/>
-          <w:smallCaps w:val="false"/>
-          <w:color w:val="333333"/>
-          <w:spacing w:val="0"/>
-          <w:sz w:val="24"/>
-        </w:rPr>
-        <w:t xml:space="preserve">. </w:t>
-      </w:r>
-      <w:r>
-        <w:rPr>
-          <w:rFonts w:ascii="Times New Roman;Georgia;serif" w:hAnsi="Times New Roman;Georgia;serif"/>
-          <w:b w:val="false"/>
-          <w:i w:val="false"/>
-          <w:caps w:val="false"/>
-          <w:smallCaps w:val="false"/>
-          <w:color w:val="333333"/>
-          <w:spacing w:val="0"/>
-          <w:sz w:val="24"/>
-        </w:rPr>
-        <w:t xml:space="preserve">There exist many models </w:t>
+        <w:t xml:space="preserve">but would be good replies to a given statement [Kannan and Vinyals, 2017]. There exist many models </w:t>
       </w:r>
     </w:p>
     <w:p>
@@ -1305,6 +1253,185 @@
         </w:rPr>
       </w:pPr>
       <w:r>
+        <w:rPr/>
+      </w:r>
+    </w:p>
+    <w:p>
+      <w:pPr>
+        <w:pStyle w:val="Normal"/>
+        <w:widowControl/>
+        <w:spacing w:lineRule="auto" w:line="480"/>
+        <w:ind w:left="0" w:right="0" w:hanging="330"/>
+        <w:jc w:val="center"/>
+        <w:rPr/>
+      </w:pPr>
+      <w:r>
+        <w:rPr>
+          <w:rFonts w:ascii="Times New Roman;Georgia;serif" w:hAnsi="Times New Roman;Georgia;serif"/>
+          <w:b w:val="false"/>
+          <w:i w:val="false"/>
+          <w:caps w:val="false"/>
+          <w:smallCaps w:val="false"/>
+          <w:color w:val="333333"/>
+          <w:spacing w:val="0"/>
+          <w:sz w:val="24"/>
+        </w:rPr>
+        <w:t>Plan for requirements analysis</w:t>
+      </w:r>
+    </w:p>
+    <w:p>
+      <w:pPr>
+        <w:pStyle w:val="Normal"/>
+        <w:widowControl/>
+        <w:numPr>
+          <w:ilvl w:val="0"/>
+          <w:numId w:val="1"/>
+        </w:numPr>
+        <w:spacing w:lineRule="auto" w:line="480"/>
+        <w:jc w:val="left"/>
+        <w:rPr/>
+      </w:pPr>
+      <w:r>
+        <w:rPr>
+          <w:rFonts w:ascii="Times New Roman;Georgia;serif" w:hAnsi="Times New Roman;Georgia;serif"/>
+          <w:b w:val="false"/>
+          <w:i w:val="false"/>
+          <w:caps w:val="false"/>
+          <w:smallCaps w:val="false"/>
+          <w:color w:val="333333"/>
+          <w:spacing w:val="0"/>
+          <w:sz w:val="24"/>
+        </w:rPr>
+        <w:t>Obtaining data from Chalkboard on previous interactions with customers</w:t>
+      </w:r>
+    </w:p>
+    <w:p>
+      <w:pPr>
+        <w:pStyle w:val="Normal"/>
+        <w:widowControl/>
+        <w:numPr>
+          <w:ilvl w:val="0"/>
+          <w:numId w:val="1"/>
+        </w:numPr>
+        <w:spacing w:lineRule="auto" w:line="480"/>
+        <w:jc w:val="left"/>
+        <w:rPr/>
+      </w:pPr>
+      <w:r>
+        <w:rPr>
+          <w:rFonts w:ascii="Times New Roman;Georgia;serif" w:hAnsi="Times New Roman;Georgia;serif"/>
+          <w:b w:val="false"/>
+          <w:i w:val="false"/>
+          <w:caps w:val="false"/>
+          <w:smallCaps w:val="false"/>
+          <w:color w:val="333333"/>
+          <w:spacing w:val="0"/>
+          <w:sz w:val="24"/>
+        </w:rPr>
+        <w:t>Classification of data into appropriate classes for responses.</w:t>
+      </w:r>
+    </w:p>
+    <w:p>
+      <w:pPr>
+        <w:pStyle w:val="Normal"/>
+        <w:widowControl/>
+        <w:numPr>
+          <w:ilvl w:val="0"/>
+          <w:numId w:val="1"/>
+        </w:numPr>
+        <w:spacing w:lineRule="auto" w:line="480"/>
+        <w:jc w:val="left"/>
+        <w:rPr/>
+      </w:pPr>
+      <w:r>
+        <w:rPr>
+          <w:rFonts w:ascii="Times New Roman;Georgia;serif" w:hAnsi="Times New Roman;Georgia;serif"/>
+          <w:b w:val="false"/>
+          <w:i w:val="false"/>
+          <w:caps w:val="false"/>
+          <w:smallCaps w:val="false"/>
+          <w:color w:val="333333"/>
+          <w:spacing w:val="0"/>
+          <w:sz w:val="24"/>
+        </w:rPr>
+        <w:t>Ability to accept user input</w:t>
+      </w:r>
+    </w:p>
+    <w:p>
+      <w:pPr>
+        <w:pStyle w:val="Normal"/>
+        <w:widowControl/>
+        <w:numPr>
+          <w:ilvl w:val="0"/>
+          <w:numId w:val="1"/>
+        </w:numPr>
+        <w:spacing w:lineRule="auto" w:line="480"/>
+        <w:jc w:val="left"/>
+        <w:rPr/>
+      </w:pPr>
+      <w:r>
+        <w:rPr>
+          <w:rFonts w:ascii="Times New Roman;Georgia;serif" w:hAnsi="Times New Roman;Georgia;serif"/>
+          <w:b w:val="false"/>
+          <w:i w:val="false"/>
+          <w:caps w:val="false"/>
+          <w:smallCaps w:val="false"/>
+          <w:color w:val="333333"/>
+          <w:spacing w:val="0"/>
+          <w:sz w:val="24"/>
+        </w:rPr>
+        <w:t>Ability to display output from task dialog system</w:t>
+      </w:r>
+    </w:p>
+    <w:p>
+      <w:pPr>
+        <w:pStyle w:val="Normal"/>
+        <w:widowControl/>
+        <w:numPr>
+          <w:ilvl w:val="0"/>
+          <w:numId w:val="0"/>
+        </w:numPr>
+        <w:spacing w:lineRule="auto" w:line="480"/>
+        <w:ind w:left="390" w:hanging="0"/>
+        <w:jc w:val="left"/>
+        <w:rPr>
+          <w:rFonts w:ascii="Times New Roman;Georgia;serif" w:hAnsi="Times New Roman;Georgia;serif"/>
+          <w:b w:val="false"/>
+          <w:b w:val="false"/>
+          <w:i w:val="false"/>
+          <w:i w:val="false"/>
+          <w:caps w:val="false"/>
+          <w:smallCaps w:val="false"/>
+          <w:color w:val="333333"/>
+          <w:spacing w:val="0"/>
+          <w:sz w:val="24"/>
+        </w:rPr>
+      </w:pPr>
+      <w:r>
+        <w:rPr/>
+      </w:r>
+    </w:p>
+    <w:p>
+      <w:pPr>
+        <w:pStyle w:val="Normal"/>
+        <w:widowControl/>
+        <w:spacing w:lineRule="auto" w:line="480"/>
+        <w:ind w:left="0" w:right="0" w:hanging="330"/>
+        <w:jc w:val="left"/>
+        <w:rPr>
+          <w:rFonts w:ascii="Times New Roman;Georgia;serif" w:hAnsi="Times New Roman;Georgia;serif"/>
+          <w:b w:val="false"/>
+          <w:b w:val="false"/>
+          <w:i w:val="false"/>
+          <w:i w:val="false"/>
+          <w:caps w:val="false"/>
+          <w:smallCaps w:val="false"/>
+          <w:color w:val="333333"/>
+          <w:spacing w:val="0"/>
+          <w:sz w:val="24"/>
+        </w:rPr>
+      </w:pPr>
+      <w:r>
         <w:rPr>
           <w:rFonts w:ascii="Times New Roman;Georgia;serif" w:hAnsi="Times New Roman;Georgia;serif"/>
           <w:b w:val="false"/>
@@ -1404,7 +1531,16 @@
         </w:rPr>
       </w:pPr>
       <w:r>
-        <w:rPr/>
+        <w:rPr>
+          <w:rFonts w:ascii="Times New Roman;Georgia;serif" w:hAnsi="Times New Roman;Georgia;serif"/>
+          <w:b w:val="false"/>
+          <w:i w:val="false"/>
+          <w:caps w:val="false"/>
+          <w:smallCaps w:val="false"/>
+          <w:color w:val="333333"/>
+          <w:spacing w:val="0"/>
+          <w:sz w:val="24"/>
+        </w:rPr>
       </w:r>
     </w:p>
     <w:p>
@@ -1808,7 +1944,16 @@
         </w:rPr>
       </w:pPr>
       <w:r>
-        <w:rPr/>
+        <w:rPr>
+          <w:rFonts w:ascii="Times New Roman;Georgia;serif" w:hAnsi="Times New Roman;Georgia;serif"/>
+          <w:b w:val="false"/>
+          <w:i w:val="false"/>
+          <w:caps w:val="false"/>
+          <w:smallCaps w:val="false"/>
+          <w:color w:val="333333"/>
+          <w:spacing w:val="0"/>
+          <w:sz w:val="24"/>
+        </w:rPr>
       </w:r>
     </w:p>
     <w:p>
@@ -1841,18 +1986,7 @@
         <w:spacing w:lineRule="auto" w:line="480"/>
         <w:ind w:left="0" w:right="0" w:hanging="330"/>
         <w:jc w:val="left"/>
-        <w:rPr>
-          <w:rFonts w:ascii="Times New Roman;Georgia;serif" w:hAnsi="Times New Roman;Georgia;serif"/>
-          <w:b w:val="false"/>
-          <w:b w:val="false"/>
-          <w:i w:val="false"/>
-          <w:i w:val="false"/>
-          <w:caps w:val="false"/>
-          <w:smallCaps w:val="false"/>
-          <w:color w:val="333333"/>
-          <w:spacing w:val="0"/>
-          <w:sz w:val="24"/>
-        </w:rPr>
+        <w:rPr/>
       </w:pPr>
       <w:r>
         <w:rPr/>
@@ -1869,6 +2003,282 @@
     </w:sectPr>
   </w:body>
 </w:document>
+</file>
+
+<file path=word/numbering.xml><?xml version="1.0" encoding="utf-8"?>
+<w:numbering xmlns:w="http://schemas.openxmlformats.org/wordprocessingml/2006/main" xmlns:o="urn:schemas-microsoft-com:office:office" xmlns:r="http://schemas.openxmlformats.org/officeDocument/2006/relationships" xmlns:v="urn:schemas-microsoft-com:vml">
+  <w:abstractNum w:abstractNumId="1">
+    <w:lvl w:ilvl="0">
+      <w:start w:val="1"/>
+      <w:numFmt w:val="bullet"/>
+      <w:lvlText w:val=""/>
+      <w:lvlJc w:val="left"/>
+      <w:pPr>
+        <w:tabs>
+          <w:tab w:val="num" w:pos="390"/>
+        </w:tabs>
+        <w:ind w:left="390" w:hanging="360"/>
+      </w:pPr>
+      <w:rPr>
+        <w:rFonts w:ascii="Symbol" w:hAnsi="Symbol" w:cs="Symbol" w:hint="default"/>
+        <w:rFonts w:cs="OpenSymbol"/>
+      </w:rPr>
+    </w:lvl>
+    <w:lvl w:ilvl="1">
+      <w:start w:val="1"/>
+      <w:numFmt w:val="bullet"/>
+      <w:lvlText w:val="◦"/>
+      <w:lvlJc w:val="left"/>
+      <w:pPr>
+        <w:tabs>
+          <w:tab w:val="num" w:pos="750"/>
+        </w:tabs>
+        <w:ind w:left="750" w:hanging="360"/>
+      </w:pPr>
+      <w:rPr>
+        <w:rFonts w:ascii="OpenSymbol" w:hAnsi="OpenSymbol" w:cs="OpenSymbol" w:hint="default"/>
+        <w:rFonts w:cs="OpenSymbol"/>
+      </w:rPr>
+    </w:lvl>
+    <w:lvl w:ilvl="2">
+      <w:start w:val="1"/>
+      <w:numFmt w:val="bullet"/>
+      <w:lvlText w:val="▪"/>
+      <w:lvlJc w:val="left"/>
+      <w:pPr>
+        <w:tabs>
+          <w:tab w:val="num" w:pos="1110"/>
+        </w:tabs>
+        <w:ind w:left="1110" w:hanging="360"/>
+      </w:pPr>
+      <w:rPr>
+        <w:rFonts w:ascii="OpenSymbol" w:hAnsi="OpenSymbol" w:cs="OpenSymbol" w:hint="default"/>
+        <w:rFonts w:cs="OpenSymbol"/>
+      </w:rPr>
+    </w:lvl>
+    <w:lvl w:ilvl="3">
+      <w:start w:val="1"/>
+      <w:numFmt w:val="bullet"/>
+      <w:lvlText w:val=""/>
+      <w:lvlJc w:val="left"/>
+      <w:pPr>
+        <w:tabs>
+          <w:tab w:val="num" w:pos="1470"/>
+        </w:tabs>
+        <w:ind w:left="1470" w:hanging="360"/>
+      </w:pPr>
+      <w:rPr>
+        <w:rFonts w:ascii="Symbol" w:hAnsi="Symbol" w:cs="Symbol" w:hint="default"/>
+        <w:rFonts w:cs="OpenSymbol"/>
+      </w:rPr>
+    </w:lvl>
+    <w:lvl w:ilvl="4">
+      <w:start w:val="1"/>
+      <w:numFmt w:val="bullet"/>
+      <w:lvlText w:val="◦"/>
+      <w:lvlJc w:val="left"/>
+      <w:pPr>
+        <w:tabs>
+          <w:tab w:val="num" w:pos="1830"/>
+        </w:tabs>
+        <w:ind w:left="1830" w:hanging="360"/>
+      </w:pPr>
+      <w:rPr>
+        <w:rFonts w:ascii="OpenSymbol" w:hAnsi="OpenSymbol" w:cs="OpenSymbol" w:hint="default"/>
+        <w:rFonts w:cs="OpenSymbol"/>
+      </w:rPr>
+    </w:lvl>
+    <w:lvl w:ilvl="5">
+      <w:start w:val="1"/>
+      <w:numFmt w:val="bullet"/>
+      <w:lvlText w:val="▪"/>
+      <w:lvlJc w:val="left"/>
+      <w:pPr>
+        <w:tabs>
+          <w:tab w:val="num" w:pos="2190"/>
+        </w:tabs>
+        <w:ind w:left="2190" w:hanging="360"/>
+      </w:pPr>
+      <w:rPr>
+        <w:rFonts w:ascii="OpenSymbol" w:hAnsi="OpenSymbol" w:cs="OpenSymbol" w:hint="default"/>
+        <w:rFonts w:cs="OpenSymbol"/>
+      </w:rPr>
+    </w:lvl>
+    <w:lvl w:ilvl="6">
+      <w:start w:val="1"/>
+      <w:numFmt w:val="bullet"/>
+      <w:lvlText w:val=""/>
+      <w:lvlJc w:val="left"/>
+      <w:pPr>
+        <w:tabs>
+          <w:tab w:val="num" w:pos="2550"/>
+        </w:tabs>
+        <w:ind w:left="2550" w:hanging="360"/>
+      </w:pPr>
+      <w:rPr>
+        <w:rFonts w:ascii="Symbol" w:hAnsi="Symbol" w:cs="Symbol" w:hint="default"/>
+        <w:rFonts w:cs="OpenSymbol"/>
+      </w:rPr>
+    </w:lvl>
+    <w:lvl w:ilvl="7">
+      <w:start w:val="1"/>
+      <w:numFmt w:val="bullet"/>
+      <w:lvlText w:val="◦"/>
+      <w:lvlJc w:val="left"/>
+      <w:pPr>
+        <w:tabs>
+          <w:tab w:val="num" w:pos="2910"/>
+        </w:tabs>
+        <w:ind w:left="2910" w:hanging="360"/>
+      </w:pPr>
+      <w:rPr>
+        <w:rFonts w:ascii="OpenSymbol" w:hAnsi="OpenSymbol" w:cs="OpenSymbol" w:hint="default"/>
+        <w:rFonts w:cs="OpenSymbol"/>
+      </w:rPr>
+    </w:lvl>
+    <w:lvl w:ilvl="8">
+      <w:start w:val="1"/>
+      <w:numFmt w:val="bullet"/>
+      <w:lvlText w:val="▪"/>
+      <w:lvlJc w:val="left"/>
+      <w:pPr>
+        <w:tabs>
+          <w:tab w:val="num" w:pos="3270"/>
+        </w:tabs>
+        <w:ind w:left="3270" w:hanging="360"/>
+      </w:pPr>
+      <w:rPr>
+        <w:rFonts w:ascii="OpenSymbol" w:hAnsi="OpenSymbol" w:cs="OpenSymbol" w:hint="default"/>
+        <w:rFonts w:cs="OpenSymbol"/>
+      </w:rPr>
+    </w:lvl>
+  </w:abstractNum>
+  <w:abstractNum w:abstractNumId="2">
+    <w:lvl w:ilvl="0">
+      <w:start w:val="1"/>
+      <w:numFmt w:val="none"/>
+      <w:suff w:val="nothing"/>
+      <w:lvlText w:val=""/>
+      <w:lvlJc w:val="left"/>
+      <w:pPr>
+        <w:tabs>
+          <w:tab w:val="num" w:pos="432"/>
+        </w:tabs>
+        <w:ind w:left="432" w:hanging="432"/>
+      </w:pPr>
+    </w:lvl>
+    <w:lvl w:ilvl="1">
+      <w:start w:val="1"/>
+      <w:numFmt w:val="none"/>
+      <w:suff w:val="nothing"/>
+      <w:lvlText w:val=""/>
+      <w:lvlJc w:val="left"/>
+      <w:pPr>
+        <w:tabs>
+          <w:tab w:val="num" w:pos="576"/>
+        </w:tabs>
+        <w:ind w:left="576" w:hanging="576"/>
+      </w:pPr>
+    </w:lvl>
+    <w:lvl w:ilvl="2">
+      <w:start w:val="1"/>
+      <w:numFmt w:val="none"/>
+      <w:suff w:val="nothing"/>
+      <w:lvlText w:val=""/>
+      <w:lvlJc w:val="left"/>
+      <w:pPr>
+        <w:tabs>
+          <w:tab w:val="num" w:pos="720"/>
+        </w:tabs>
+        <w:ind w:left="720" w:hanging="720"/>
+      </w:pPr>
+    </w:lvl>
+    <w:lvl w:ilvl="3">
+      <w:start w:val="1"/>
+      <w:numFmt w:val="none"/>
+      <w:suff w:val="nothing"/>
+      <w:lvlText w:val=""/>
+      <w:lvlJc w:val="left"/>
+      <w:pPr>
+        <w:tabs>
+          <w:tab w:val="num" w:pos="864"/>
+        </w:tabs>
+        <w:ind w:left="864" w:hanging="864"/>
+      </w:pPr>
+    </w:lvl>
+    <w:lvl w:ilvl="4">
+      <w:start w:val="1"/>
+      <w:numFmt w:val="none"/>
+      <w:suff w:val="nothing"/>
+      <w:lvlText w:val=""/>
+      <w:lvlJc w:val="left"/>
+      <w:pPr>
+        <w:tabs>
+          <w:tab w:val="num" w:pos="1008"/>
+        </w:tabs>
+        <w:ind w:left="1008" w:hanging="1008"/>
+      </w:pPr>
+    </w:lvl>
+    <w:lvl w:ilvl="5">
+      <w:start w:val="1"/>
+      <w:numFmt w:val="none"/>
+      <w:suff w:val="nothing"/>
+      <w:lvlText w:val=""/>
+      <w:lvlJc w:val="left"/>
+      <w:pPr>
+        <w:tabs>
+          <w:tab w:val="num" w:pos="1152"/>
+        </w:tabs>
+        <w:ind w:left="1152" w:hanging="1152"/>
+      </w:pPr>
+    </w:lvl>
+    <w:lvl w:ilvl="6">
+      <w:start w:val="1"/>
+      <w:numFmt w:val="none"/>
+      <w:suff w:val="nothing"/>
+      <w:lvlText w:val=""/>
+      <w:lvlJc w:val="left"/>
+      <w:pPr>
+        <w:tabs>
+          <w:tab w:val="num" w:pos="1296"/>
+        </w:tabs>
+        <w:ind w:left="1296" w:hanging="1296"/>
+      </w:pPr>
+    </w:lvl>
+    <w:lvl w:ilvl="7">
+      <w:start w:val="1"/>
+      <w:numFmt w:val="none"/>
+      <w:suff w:val="nothing"/>
+      <w:lvlText w:val=""/>
+      <w:lvlJc w:val="left"/>
+      <w:pPr>
+        <w:tabs>
+          <w:tab w:val="num" w:pos="1440"/>
+        </w:tabs>
+        <w:ind w:left="1440" w:hanging="1440"/>
+      </w:pPr>
+    </w:lvl>
+    <w:lvl w:ilvl="8">
+      <w:start w:val="1"/>
+      <w:numFmt w:val="none"/>
+      <w:suff w:val="nothing"/>
+      <w:lvlText w:val=""/>
+      <w:lvlJc w:val="left"/>
+      <w:pPr>
+        <w:tabs>
+          <w:tab w:val="num" w:pos="1584"/>
+        </w:tabs>
+        <w:ind w:left="1584" w:hanging="1584"/>
+      </w:pPr>
+    </w:lvl>
+  </w:abstractNum>
+  <w:num w:numId="1">
+    <w:abstractNumId w:val="1"/>
+  </w:num>
+  <w:num w:numId="2">
+    <w:abstractNumId w:val="2"/>
+  </w:num>
+</w:numbering>
 </file>
 
 <file path=word/styles.xml><?xml version="1.0" encoding="utf-8"?>
@@ -1908,6 +2318,13 @@
       <w:color w:val="000080"/>
       <w:u w:val="single"/>
       <w:lang w:val="zxx" w:eastAsia="zxx" w:bidi="zxx"/>
+    </w:rPr>
+  </w:style>
+  <w:style w:type="character" w:styleId="Bullets">
+    <w:name w:val="Bullets"/>
+    <w:qFormat/>
+    <w:rPr>
+      <w:rFonts w:ascii="OpenSymbol" w:hAnsi="OpenSymbol" w:eastAsia="OpenSymbol" w:cs="OpenSymbol"/>
     </w:rPr>
   </w:style>
   <w:style w:type="paragraph" w:styleId="Heading">

</xml_diff>